<commit_message>
add middle check ppt
</commit_message>
<xml_diff>
--- a/graduation_paper/ZY1706212-李东泽-中期报告.docx
+++ b/graduation_paper/ZY1706212-李东泽-中期报告.docx
@@ -18504,7 +18504,21 @@
           <w:rFonts w:hint="eastAsia"/>
           <w:szCs w:val="24"/>
         </w:rPr>
-        <w:t>在任意适合都可将消息发送给</w:t>
+        <w:t>在任意</w:t>
+      </w:r>
+      <w:r>
+        <w:rPr>
+          <w:rFonts w:hint="eastAsia"/>
+          <w:szCs w:val="24"/>
+        </w:rPr>
+        <w:t>时刻</w:t>
+      </w:r>
+      <w:r>
+        <w:rPr>
+          <w:rFonts w:hint="eastAsia"/>
+          <w:szCs w:val="24"/>
+        </w:rPr>
+        <w:t>都可将消息发送给</w:t>
       </w:r>
       <w:r>
         <w:rPr>
@@ -24456,6 +24470,55 @@
           </wp:inline>
         </w:drawing>
       </w:r>
+      <w:r>
+        <w:rPr>
+          <w:rFonts w:ascii="Arial" w:hAnsi="Arial" w:cs="Arial"/>
+          <w:noProof/>
+          <w:color w:val="000000"/>
+          <w:kern w:val="0"/>
+        </w:rPr>
+        <w:drawing>
+          <wp:inline distT="0" distB="0" distL="0" distR="0" wp14:anchorId="7CE85911" wp14:editId="477F81D1">
+            <wp:extent cx="1670050" cy="1252538"/>
+            <wp:effectExtent l="0" t="0" r="0" b="5080"/>
+            <wp:docPr id="3" name="图片 3"/>
+            <wp:cNvGraphicFramePr>
+              <a:graphicFrameLocks xmlns:a="http://schemas.openxmlformats.org/drawingml/2006/main" noChangeAspect="1"/>
+            </wp:cNvGraphicFramePr>
+            <a:graphic xmlns:a="http://schemas.openxmlformats.org/drawingml/2006/main">
+              <a:graphicData uri="http://schemas.openxmlformats.org/drawingml/2006/picture">
+                <pic:pic xmlns:pic="http://schemas.openxmlformats.org/drawingml/2006/picture">
+                  <pic:nvPicPr>
+                    <pic:cNvPr id="3" name="louvain-livejournal.png"/>
+                    <pic:cNvPicPr/>
+                  </pic:nvPicPr>
+                  <pic:blipFill>
+                    <a:blip r:embed="rId22" cstate="print">
+                      <a:extLst>
+                        <a:ext uri="{28A0092B-C50C-407E-A947-70E740481C1C}">
+                          <a14:useLocalDpi xmlns:a14="http://schemas.microsoft.com/office/drawing/2010/main" val="0"/>
+                        </a:ext>
+                      </a:extLst>
+                    </a:blip>
+                    <a:stretch>
+                      <a:fillRect/>
+                    </a:stretch>
+                  </pic:blipFill>
+                  <pic:spPr>
+                    <a:xfrm>
+                      <a:off x="0" y="0"/>
+                      <a:ext cx="1689016" cy="1266763"/>
+                    </a:xfrm>
+                    <a:prstGeom prst="rect">
+                      <a:avLst/>
+                    </a:prstGeom>
+                  </pic:spPr>
+                </pic:pic>
+              </a:graphicData>
+            </a:graphic>
+          </wp:inline>
+        </w:drawing>
+      </w:r>
     </w:p>
     <w:p>
       <w:pPr>
@@ -25157,7 +25220,7 @@
       <w:r>
         <w:rPr>
           <w:rFonts w:ascii="Arial" w:hAnsi="Arial" w:cs="Arial" w:hint="eastAsia"/>
-          <w:color w:val="FF0000"/>
+          <w:color w:val="000000" w:themeColor="text1"/>
           <w:kern w:val="0"/>
         </w:rPr>
         <w:t>而偶数轮的迭代计算中部分点处于</w:t>
@@ -25165,7 +25228,7 @@
       <w:r>
         <w:rPr>
           <w:rFonts w:ascii="Arial" w:hAnsi="Arial" w:cs="Arial" w:hint="eastAsia"/>
-          <w:color w:val="FF0000"/>
+          <w:color w:val="000000" w:themeColor="text1"/>
           <w:kern w:val="0"/>
         </w:rPr>
         <w:t>active</w:t>
@@ -25173,44 +25236,10 @@
       <w:r>
         <w:rPr>
           <w:rFonts w:ascii="Arial" w:hAnsi="Arial" w:cs="Arial" w:hint="eastAsia"/>
-          <w:color w:val="FF0000"/>
+          <w:color w:val="000000" w:themeColor="text1"/>
           <w:kern w:val="0"/>
         </w:rPr>
         <w:t>状态</w:t>
-      </w:r>
-      <w:r>
-        <w:rPr>
-          <w:rFonts w:ascii="Arial" w:hAnsi="Arial" w:cs="Arial"/>
-          <w:color w:val="000000"/>
-          <w:kern w:val="0"/>
-        </w:rPr>
-        <w:t>(</w:t>
-      </w:r>
-      <w:proofErr w:type="spellStart"/>
-      <w:r>
-        <w:rPr>
-          <w:rFonts w:ascii="Arial" w:hAnsi="Arial" w:cs="Arial"/>
-          <w:color w:val="000000"/>
-          <w:kern w:val="0"/>
-        </w:rPr>
-        <w:t>louvain</w:t>
-      </w:r>
-      <w:proofErr w:type="spellEnd"/>
-      <w:r>
-        <w:rPr>
-          <w:rFonts w:ascii="Arial" w:hAnsi="Arial" w:cs="Arial" w:hint="eastAsia"/>
-          <w:color w:val="000000"/>
-          <w:kern w:val="0"/>
-        </w:rPr>
-        <w:t>加上</w:t>
-      </w:r>
-      <w:r>
-        <w:rPr>
-          <w:rFonts w:ascii="Arial" w:hAnsi="Arial" w:cs="Arial"/>
-          <w:color w:val="000000"/>
-          <w:kern w:val="0"/>
-        </w:rPr>
-        <w:t>)</w:t>
       </w:r>
       <w:r>
         <w:rPr>
@@ -26097,7 +26126,7 @@
             <w:pPr>
               <w:widowControl/>
               <w:rPr>
-                <w:rFonts w:ascii="Calibri" w:eastAsia=".Apple Color Emoji UI" w:hAnsi="Calibri" w:cs="Calibri" w:hint="eastAsia"/>
+                <w:rFonts w:ascii="Calibri" w:eastAsia=".Apple Color Emoji UI" w:hAnsi="Calibri" w:cs="Calibri"/>
                 <w:kern w:val="0"/>
                 <w:sz w:val="21"/>
                 <w:szCs w:val="21"/>
@@ -26112,7 +26141,7 @@
         <w:widowControl/>
         <w:jc w:val="center"/>
         <w:rPr>
-          <w:rFonts w:ascii="Calibri" w:eastAsia=".Apple Color Emoji UI" w:hAnsi="Calibri" w:cs="Calibri" w:hint="eastAsia"/>
+          <w:rFonts w:ascii="Calibri" w:eastAsia=".Apple Color Emoji UI" w:hAnsi="Calibri" w:cs="Calibri"/>
           <w:kern w:val="0"/>
           <w:sz w:val="21"/>
           <w:szCs w:val="21"/>
@@ -26157,16 +26186,7 @@
                 <w:sz w:val="21"/>
                 <w:szCs w:val="21"/>
               </w:rPr>
-              <m:t xml:space="preserve"> </m:t>
-            </m:r>
-            <m:r>
-              <w:rPr>
-                <w:rFonts w:ascii="Cambria Math" w:hAnsi="Cambria Math"/>
-                <w:color w:val="000000" w:themeColor="text1"/>
-                <w:sz w:val="21"/>
-                <w:szCs w:val="21"/>
-              </w:rPr>
-              <m:t>M</m:t>
+              <m:t xml:space="preserve"> M</m:t>
             </m:r>
           </m:e>
           <m:sub>
@@ -27072,7 +27092,7 @@
               <w:widowControl/>
               <w:jc w:val="center"/>
               <w:rPr>
-                <w:rFonts w:ascii="Calibri" w:eastAsia=".Apple Color Emoji UI" w:hAnsi="Calibri" w:cs="Calibri" w:hint="eastAsia"/>
+                <w:rFonts w:ascii="Calibri" w:eastAsia=".Apple Color Emoji UI" w:hAnsi="Calibri" w:cs="Calibri"/>
                 <w:kern w:val="0"/>
                 <w:sz w:val="21"/>
                 <w:szCs w:val="21"/>
@@ -27118,34 +27138,7 @@
                     <w:sz w:val="21"/>
                     <w:szCs w:val="21"/>
                   </w:rPr>
-                  <m:t>3</m:t>
-                </m:r>
-                <m:r>
-                  <w:rPr>
-                    <w:rFonts w:ascii="Cambria Math" w:eastAsia=".Apple Color Emoji UI" w:hAnsi="Cambria Math" w:cs="Calibri"/>
-                    <w:kern w:val="0"/>
-                    <w:sz w:val="21"/>
-                    <w:szCs w:val="21"/>
-                  </w:rPr>
-                  <m:t xml:space="preserve">.          </m:t>
-                </m:r>
-                <m:r>
-                  <w:rPr>
-                    <w:rFonts w:ascii="Cambria Math" w:eastAsia=".Apple Color Emoji UI" w:hAnsi="Cambria Math" w:cs="Calibri"/>
-                    <w:kern w:val="0"/>
-                    <w:sz w:val="21"/>
-                    <w:szCs w:val="21"/>
-                  </w:rPr>
-                  <m:t xml:space="preserve">       </m:t>
-                </m:r>
-                <m:r>
-                  <w:rPr>
-                    <w:rFonts w:ascii="Cambria Math" w:eastAsia=".Apple Color Emoji UI" w:hAnsi="Cambria Math" w:cs="Calibri"/>
-                    <w:kern w:val="0"/>
-                    <w:sz w:val="21"/>
-                    <w:szCs w:val="21"/>
-                  </w:rPr>
-                  <m:t>call local compute, change value on v if necessary</m:t>
+                  <m:t>3.                 call local compute, change value on v if necessary</m:t>
                 </m:r>
               </m:oMath>
             </m:oMathPara>
@@ -27173,16 +27166,7 @@
                     <w:sz w:val="21"/>
                     <w:szCs w:val="21"/>
                   </w:rPr>
-                  <m:t>4</m:t>
-                </m:r>
-                <m:r>
-                  <w:rPr>
-                    <w:rFonts w:ascii="Cambria Math" w:eastAsia=".Apple Color Emoji UI" w:hAnsi="Cambria Math" w:cs="Calibri"/>
-                    <w:kern w:val="0"/>
-                    <w:sz w:val="21"/>
-                    <w:szCs w:val="21"/>
-                  </w:rPr>
-                  <m:t>.     send message</m:t>
+                  <m:t>4.     send message</m:t>
                 </m:r>
               </m:oMath>
             </m:oMathPara>
@@ -27191,7 +27175,7 @@
             <w:pPr>
               <w:widowControl/>
               <w:rPr>
-                <w:rFonts w:ascii="Calibri" w:eastAsia=".Apple Color Emoji UI" w:hAnsi="Calibri" w:cs="Calibri" w:hint="eastAsia"/>
+                <w:rFonts w:ascii="Calibri" w:eastAsia=".Apple Color Emoji UI" w:hAnsi="Calibri" w:cs="Calibri"/>
                 <w:kern w:val="0"/>
                 <w:sz w:val="21"/>
                 <w:szCs w:val="21"/>
@@ -27912,7 +27896,6 @@
           <w:p>
             <w:pPr>
               <w:rPr>
-                <w:rFonts w:hint="eastAsia"/>
                 <w:color w:val="000000" w:themeColor="text1"/>
                 <w:sz w:val="21"/>
                 <w:szCs w:val="21"/>
@@ -27958,25 +27941,7 @@
                     <w:sz w:val="21"/>
                     <w:szCs w:val="21"/>
                   </w:rPr>
-                  <m:t>2</m:t>
-                </m:r>
-                <m:r>
-                  <w:rPr>
-                    <w:rFonts w:ascii="Cambria Math" w:eastAsia=".Apple Color Emoji UI" w:hAnsi="Cambria Math" w:cs="Calibri"/>
-                    <w:kern w:val="0"/>
-                    <w:sz w:val="21"/>
-                    <w:szCs w:val="21"/>
-                  </w:rPr>
-                  <m:t xml:space="preserve">.    </m:t>
-                </m:r>
-                <m:r>
-                  <w:rPr>
-                    <w:rFonts w:ascii="Cambria Math" w:eastAsia=".Apple Color Emoji UI" w:hAnsi="Cambria Math" w:cs="Calibri"/>
-                    <w:kern w:val="0"/>
-                    <w:sz w:val="21"/>
-                    <w:szCs w:val="21"/>
-                  </w:rPr>
-                  <m:t xml:space="preserve"> case i</m:t>
+                  <m:t>2.     case i</m:t>
                 </m:r>
               </m:oMath>
             </m:oMathPara>
@@ -28005,25 +27970,7 @@
                     <w:sz w:val="21"/>
                     <w:szCs w:val="21"/>
                   </w:rPr>
-                  <m:t>3</m:t>
-                </m:r>
-                <m:r>
-                  <w:rPr>
-                    <w:rFonts w:ascii="Cambria Math" w:eastAsia=".Apple Color Emoji UI" w:hAnsi="Cambria Math" w:cs="Calibri"/>
-                    <w:kern w:val="0"/>
-                    <w:sz w:val="21"/>
-                    <w:szCs w:val="21"/>
-                  </w:rPr>
-                  <m:t xml:space="preserve">.         </m:t>
-                </m:r>
-                <m:r>
-                  <w:rPr>
-                    <w:rFonts w:ascii="Cambria Math" w:eastAsia=".Apple Color Emoji UI" w:hAnsi="Cambria Math" w:cs="Calibri"/>
-                    <w:kern w:val="0"/>
-                    <w:sz w:val="21"/>
-                    <w:szCs w:val="21"/>
-                  </w:rPr>
-                  <m:t>call either Always Active Style or Message Dependency Style</m:t>
+                  <m:t>3.         call either Always Active Style or Message Dependency Style</m:t>
                 </m:r>
               </m:oMath>
             </m:oMathPara>
@@ -28060,7 +28007,7 @@
             <w:pPr>
               <w:widowControl/>
               <w:rPr>
-                <w:rFonts w:ascii="Calibri" w:eastAsia=".Apple Color Emoji UI" w:hAnsi="Calibri" w:cs="Calibri" w:hint="eastAsia"/>
+                <w:rFonts w:ascii="Calibri" w:eastAsia=".Apple Color Emoji UI" w:hAnsi="Calibri" w:cs="Calibri"/>
                 <w:kern w:val="0"/>
                 <w:sz w:val="21"/>
                 <w:szCs w:val="21"/>
@@ -28648,21 +28595,7 @@
                 <w:rFonts w:ascii="Cambria Math" w:hAnsi="Cambria Math"/>
                 <w:kern w:val="0"/>
               </w:rPr>
-              <m:t>n</m:t>
-            </m:r>
-            <m:r>
-              <w:rPr>
-                <w:rFonts w:ascii="Cambria Math" w:hAnsi="Cambria Math"/>
-                <w:kern w:val="0"/>
-              </w:rPr>
-              <m:t>-</m:t>
-            </m:r>
-            <m:r>
-              <w:rPr>
-                <w:rFonts w:ascii="Cambria Math" w:hAnsi="Cambria Math"/>
-                <w:kern w:val="0"/>
-              </w:rPr>
-              <m:t>1</m:t>
+              <m:t>n-1</m:t>
             </m:r>
           </m:sub>
         </m:sSub>
@@ -29152,7 +29085,7 @@
         <w:ind w:firstLine="260"/>
         <w:jc w:val="left"/>
         <w:rPr>
-          <w:rFonts w:ascii="微软雅黑" w:eastAsia="微软雅黑" w:hAnsi="微软雅黑" w:cs="微软雅黑" w:hint="eastAsia"/>
+          <w:rFonts w:ascii="微软雅黑" w:eastAsia="微软雅黑" w:hAnsi="微软雅黑" w:cs="微软雅黑"/>
           <w:kern w:val="0"/>
         </w:rPr>
       </w:pPr>
@@ -29259,11 +29192,6 @@
       </w:r>
     </w:p>
     <w:p>
-      <w:pPr>
-        <w:rPr>
-          <w:rFonts w:hint="eastAsia"/>
-        </w:rPr>
-      </w:pPr>
       <w:r>
         <w:t xml:space="preserve">  </w:t>
       </w:r>
@@ -29651,9 +29579,6 @@
     <w:p>
       <w:pPr>
         <w:spacing w:line="240" w:lineRule="auto"/>
-        <w:rPr>
-          <w:rFonts w:hint="eastAsia"/>
-        </w:rPr>
       </w:pPr>
       <m:oMathPara>
         <m:oMath>
@@ -30195,7 +30120,6 @@
       <w:pPr>
         <w:jc w:val="center"/>
         <w:rPr>
-          <w:rFonts w:hint="eastAsia"/>
           <w:sz w:val="21"/>
           <w:szCs w:val="21"/>
         </w:rPr>
@@ -30256,7 +30180,6 @@
           <w:p>
             <w:pPr>
               <w:rPr>
-                <w:rFonts w:hint="eastAsia"/>
                 <w:sz w:val="21"/>
                 <w:szCs w:val="21"/>
               </w:rPr>
@@ -30293,7 +30216,6 @@
           <w:p>
             <w:pPr>
               <w:rPr>
-                <w:rFonts w:hint="eastAsia"/>
                 <w:sz w:val="21"/>
                 <w:szCs w:val="21"/>
               </w:rPr>
@@ -30324,7 +30246,6 @@
           <w:p>
             <w:pPr>
               <w:rPr>
-                <w:rFonts w:hint="eastAsia"/>
                 <w:sz w:val="21"/>
                 <w:szCs w:val="21"/>
               </w:rPr>
@@ -30355,7 +30276,6 @@
           <w:p>
             <w:pPr>
               <w:rPr>
-                <w:rFonts w:hint="eastAsia"/>
                 <w:sz w:val="21"/>
                 <w:szCs w:val="21"/>
               </w:rPr>
@@ -30386,7 +30306,6 @@
           <w:p>
             <w:pPr>
               <w:rPr>
-                <w:rFonts w:hint="eastAsia"/>
                 <w:sz w:val="21"/>
                 <w:szCs w:val="21"/>
               </w:rPr>
@@ -30415,7 +30334,6 @@
           <w:p>
             <w:pPr>
               <w:rPr>
-                <w:rFonts w:hint="eastAsia"/>
                 <w:sz w:val="21"/>
                 <w:szCs w:val="21"/>
               </w:rPr>
@@ -30436,7 +30354,6 @@
           <w:p>
             <w:pPr>
               <w:rPr>
-                <w:rFonts w:hint="eastAsia"/>
                 <w:sz w:val="21"/>
                 <w:szCs w:val="21"/>
               </w:rPr>
@@ -30623,7 +30540,7 @@
                     <pic:cNvPicPr/>
                   </pic:nvPicPr>
                   <pic:blipFill>
-                    <a:blip r:embed="rId22" cstate="print">
+                    <a:blip r:embed="rId23" cstate="print">
                       <a:extLst>
                         <a:ext uri="{28A0092B-C50C-407E-A947-70E740481C1C}">
                           <a14:useLocalDpi xmlns:a14="http://schemas.microsoft.com/office/drawing/2010/main" val="0"/>
@@ -30782,7 +30699,6 @@
       <w:pPr>
         <w:jc w:val="center"/>
         <w:rPr>
-          <w:rFonts w:hint="eastAsia"/>
           <w:sz w:val="21"/>
           <w:szCs w:val="21"/>
         </w:rPr>
@@ -30877,7 +30793,6 @@
           <w:p>
             <w:pPr>
               <w:rPr>
-                <w:rFonts w:hint="eastAsia"/>
                 <w:sz w:val="21"/>
                 <w:szCs w:val="21"/>
               </w:rPr>
@@ -30914,7 +30829,6 @@
           <w:p>
             <w:pPr>
               <w:rPr>
-                <w:rFonts w:hint="eastAsia"/>
                 <w:sz w:val="21"/>
                 <w:szCs w:val="21"/>
               </w:rPr>
@@ -30945,7 +30859,6 @@
           <w:p>
             <w:pPr>
               <w:rPr>
-                <w:rFonts w:hint="eastAsia"/>
                 <w:sz w:val="21"/>
                 <w:szCs w:val="21"/>
               </w:rPr>
@@ -30976,7 +30889,6 @@
           <w:p>
             <w:pPr>
               <w:rPr>
-                <w:rFonts w:hint="eastAsia"/>
                 <w:sz w:val="21"/>
                 <w:szCs w:val="21"/>
               </w:rPr>
@@ -31007,7 +30919,6 @@
           <w:p>
             <w:pPr>
               <w:rPr>
-                <w:rFonts w:hint="eastAsia"/>
                 <w:sz w:val="21"/>
                 <w:szCs w:val="21"/>
               </w:rPr>
@@ -31036,7 +30947,6 @@
           <w:p>
             <w:pPr>
               <w:rPr>
-                <w:rFonts w:hint="eastAsia"/>
                 <w:sz w:val="21"/>
                 <w:szCs w:val="21"/>
               </w:rPr>
@@ -31057,7 +30967,6 @@
           <w:p>
             <w:pPr>
               <w:rPr>
-                <w:rFonts w:hint="eastAsia"/>
                 <w:sz w:val="21"/>
                 <w:szCs w:val="21"/>
               </w:rPr>
@@ -31224,13 +31133,7 @@
           <w:rPr>
             <w:rFonts w:ascii="Cambria Math" w:hAnsi="Cambria Math"/>
           </w:rPr>
-          <m:t>,</m:t>
-        </m:r>
-        <m:r>
-          <w:rPr>
-            <w:rFonts w:ascii="Cambria Math" w:hAnsi="Cambria Math"/>
-          </w:rPr>
-          <m:t>…,</m:t>
+          <m:t>,…,</m:t>
         </m:r>
         <m:sSub>
           <m:sSubPr>
@@ -31276,13 +31179,7 @@
           <w:rPr>
             <w:rFonts w:ascii="Cambria Math" w:hAnsi="Cambria Math"/>
           </w:rPr>
-          <m:t>n</m:t>
-        </m:r>
-        <m:r>
-          <w:rPr>
-            <w:rFonts w:ascii="Cambria Math" w:hAnsi="Cambria Math"/>
-          </w:rPr>
-          <m:t xml:space="preserve"> </m:t>
+          <m:t xml:space="preserve">n </m:t>
         </m:r>
       </m:oMath>
       <w:r>
@@ -31369,13 +31266,7 @@
           <w:rPr>
             <w:rFonts w:ascii="Cambria Math" w:hAnsi="Cambria Math"/>
           </w:rPr>
-          <m:t>n</m:t>
-        </m:r>
-        <m:r>
-          <w:rPr>
-            <w:rFonts w:ascii="Cambria Math" w:hAnsi="Cambria Math"/>
-          </w:rPr>
-          <m:t xml:space="preserve"> </m:t>
+          <m:t xml:space="preserve">n </m:t>
         </m:r>
       </m:oMath>
       <w:r>
@@ -31389,19 +31280,7 @@
           <w:rPr>
             <w:rFonts w:ascii="Cambria Math" w:hAnsi="Cambria Math"/>
           </w:rPr>
-          <m:t xml:space="preserve"> </m:t>
-        </m:r>
-        <m:r>
-          <w:rPr>
-            <w:rFonts w:ascii="Cambria Math" w:hAnsi="Cambria Math"/>
-          </w:rPr>
-          <m:t>n</m:t>
-        </m:r>
-        <m:r>
-          <w:rPr>
-            <w:rFonts w:ascii="Cambria Math" w:hAnsi="Cambria Math"/>
-          </w:rPr>
-          <m:t xml:space="preserve"> </m:t>
+          <m:t xml:space="preserve"> n </m:t>
         </m:r>
       </m:oMath>
       <w:r>
@@ -31422,9 +31301,9 @@
           <w:noProof/>
         </w:rPr>
         <w:drawing>
-          <wp:inline distT="0" distB="0" distL="0" distR="0" wp14:anchorId="3A8BBEED" wp14:editId="589912F8">
+          <wp:inline distT="0" distB="0" distL="0" distR="0" wp14:anchorId="3A8BBEED" wp14:editId="02E703EE">
             <wp:extent cx="1708150" cy="1281114"/>
-            <wp:effectExtent l="0" t="0" r="0" b="1905"/>
+            <wp:effectExtent l="0" t="0" r="0" b="5080"/>
             <wp:docPr id="4" name="图片 4"/>
             <wp:cNvGraphicFramePr>
               <a:graphicFrameLocks xmlns:a="http://schemas.openxmlformats.org/drawingml/2006/main" noChangeAspect="1"/>
@@ -31437,7 +31316,7 @@
                     <pic:cNvPicPr/>
                   </pic:nvPicPr>
                   <pic:blipFill>
-                    <a:blip r:embed="rId23" cstate="print">
+                    <a:blip r:embed="rId24" cstate="print">
                       <a:extLst>
                         <a:ext uri="{28A0092B-C50C-407E-A947-70E740481C1C}">
                           <a14:useLocalDpi xmlns:a14="http://schemas.microsoft.com/office/drawing/2010/main" val="0"/>
@@ -31451,7 +31330,7 @@
                   <pic:spPr>
                     <a:xfrm>
                       <a:off x="0" y="0"/>
-                      <a:ext cx="1716312" cy="1287236"/>
+                      <a:ext cx="1708150" cy="1281114"/>
                     </a:xfrm>
                     <a:prstGeom prst="rect">
                       <a:avLst/>
@@ -31468,9 +31347,6 @@
       <w:pPr>
         <w:spacing w:line="240" w:lineRule="auto"/>
         <w:jc w:val="center"/>
-        <w:rPr>
-          <w:rFonts w:hint="eastAsia"/>
-        </w:rPr>
       </w:pPr>
       <w:r>
         <w:rPr>
@@ -31610,7 +31486,6 @@
           <w:p>
             <w:pPr>
               <w:rPr>
-                <w:rFonts w:hint="eastAsia"/>
                 <w:sz w:val="21"/>
                 <w:szCs w:val="21"/>
               </w:rPr>
@@ -31647,7 +31522,6 @@
           <w:p>
             <w:pPr>
               <w:rPr>
-                <w:rFonts w:hint="eastAsia"/>
                 <w:sz w:val="21"/>
                 <w:szCs w:val="21"/>
               </w:rPr>
@@ -31678,7 +31552,6 @@
           <w:p>
             <w:pPr>
               <w:rPr>
-                <w:rFonts w:hint="eastAsia"/>
                 <w:sz w:val="21"/>
                 <w:szCs w:val="21"/>
               </w:rPr>
@@ -31709,7 +31582,6 @@
           <w:p>
             <w:pPr>
               <w:rPr>
-                <w:rFonts w:hint="eastAsia"/>
                 <w:sz w:val="21"/>
                 <w:szCs w:val="21"/>
               </w:rPr>
@@ -31740,7 +31612,6 @@
           <w:p>
             <w:pPr>
               <w:rPr>
-                <w:rFonts w:hint="eastAsia"/>
                 <w:sz w:val="21"/>
                 <w:szCs w:val="21"/>
               </w:rPr>
@@ -31769,7 +31640,6 @@
           <w:p>
             <w:pPr>
               <w:rPr>
-                <w:rFonts w:hint="eastAsia"/>
                 <w:sz w:val="21"/>
                 <w:szCs w:val="21"/>
               </w:rPr>
@@ -31790,7 +31660,6 @@
           <w:p>
             <w:pPr>
               <w:rPr>
-                <w:rFonts w:hint="eastAsia"/>
                 <w:sz w:val="21"/>
                 <w:szCs w:val="21"/>
               </w:rPr>
@@ -31893,7 +31762,7 @@
                     <pic:cNvPicPr/>
                   </pic:nvPicPr>
                   <pic:blipFill>
-                    <a:blip r:embed="rId24" cstate="print">
+                    <a:blip r:embed="rId25" cstate="print">
                       <a:extLst>
                         <a:ext uri="{28A0092B-C50C-407E-A947-70E740481C1C}">
                           <a14:useLocalDpi xmlns:a14="http://schemas.microsoft.com/office/drawing/2010/main" val="0"/>
@@ -31925,7 +31794,6 @@
         <w:spacing w:line="240" w:lineRule="auto"/>
         <w:jc w:val="center"/>
         <w:rPr>
-          <w:rFonts w:hint="eastAsia"/>
           <w:color w:val="FF0000"/>
         </w:rPr>
       </w:pPr>
@@ -31953,23 +31821,7 @@
           <w:sz w:val="21"/>
           <w:szCs w:val="21"/>
         </w:rPr>
-        <w:t>-</w:t>
-      </w:r>
-      <w:r>
-        <w:rPr>
-          <w:color w:val="FF0000"/>
-          <w:sz w:val="21"/>
-          <w:szCs w:val="21"/>
-        </w:rPr>
-        <w:t>6</w:t>
-      </w:r>
-      <w:r>
-        <w:rPr>
-          <w:color w:val="FF0000"/>
-          <w:sz w:val="21"/>
-          <w:szCs w:val="21"/>
-        </w:rPr>
-        <w:t xml:space="preserve"> </w:t>
+        <w:t xml:space="preserve">-6 </w:t>
       </w:r>
       <w:proofErr w:type="spellStart"/>
       <w:r>
@@ -32062,16 +31914,7 @@
           <w:rPr>
             <w:rFonts w:ascii="Cambria Math" w:hAnsi="Cambria Math"/>
           </w:rPr>
-          <m:t xml:space="preserve"> </m:t>
-        </m:r>
-        <m:r>
-          <m:rPr>
-            <m:sty m:val="p"/>
-          </m:rPr>
-          <w:rPr>
-            <w:rFonts w:ascii="Cambria Math" w:hAnsi="Cambria Math"/>
-          </w:rPr>
-          <m:t xml:space="preserve">τ </m:t>
+          <m:t xml:space="preserve"> τ </m:t>
         </m:r>
       </m:oMath>
       <w:r>
@@ -32286,9 +32129,6 @@
     <w:p>
       <w:pPr>
         <w:pStyle w:val="3"/>
-        <w:rPr>
-          <w:rFonts w:hint="eastAsia"/>
-        </w:rPr>
       </w:pPr>
       <w:bookmarkStart w:id="17" w:name="_Toc17554175"/>
       <w:r>
@@ -32465,9 +32305,6 @@
     <w:p>
       <w:pPr>
         <w:ind w:firstLineChars="100" w:firstLine="240"/>
-        <w:rPr>
-          <w:rFonts w:hint="eastAsia"/>
-        </w:rPr>
       </w:pPr>
       <w:r>
         <w:t>1) MPAP</w:t>
@@ -32682,9 +32519,6 @@
     <w:p>
       <w:pPr>
         <w:pStyle w:val="3"/>
-        <w:rPr>
-          <w:rFonts w:hint="eastAsia"/>
-        </w:rPr>
       </w:pPr>
       <w:r>
         <w:rPr>
@@ -32702,12 +32536,14 @@
         </w:rPr>
         <w:t>模型性能评估</w:t>
       </w:r>
+      <w:bookmarkStart w:id="18" w:name="_GoBack"/>
+      <w:bookmarkEnd w:id="18"/>
     </w:p>
     <w:p>
       <w:pPr>
         <w:pStyle w:val="1"/>
       </w:pPr>
-      <w:bookmarkStart w:id="18" w:name="_Toc17554176"/>
+      <w:bookmarkStart w:id="19" w:name="_Toc17554176"/>
       <w:r>
         <w:rPr>
           <w:rFonts w:hint="eastAsia"/>
@@ -32720,20 +32556,20 @@
         </w:rPr>
         <w:t>下一阶段工作计划</w:t>
       </w:r>
-      <w:bookmarkEnd w:id="18"/>
+      <w:bookmarkEnd w:id="19"/>
     </w:p>
     <w:p>
       <w:pPr>
         <w:pStyle w:val="2"/>
       </w:pPr>
-      <w:bookmarkStart w:id="19" w:name="_Toc17554177"/>
+      <w:bookmarkStart w:id="20" w:name="_Toc17554177"/>
       <w:r>
         <w:rPr>
           <w:rFonts w:hint="eastAsia"/>
         </w:rPr>
         <w:t>3.1 论文研究进度</w:t>
       </w:r>
-      <w:bookmarkEnd w:id="19"/>
+      <w:bookmarkEnd w:id="20"/>
     </w:p>
     <w:tbl>
       <w:tblPr>
@@ -32751,11 +32587,6 @@
             <w:tcW w:w="4145" w:type="dxa"/>
           </w:tcPr>
           <w:p>
-            <w:pPr>
-              <w:rPr>
-                <w:rFonts w:hint="eastAsia"/>
-              </w:rPr>
-            </w:pPr>
             <w:r>
               <w:rPr>
                 <w:rFonts w:hint="eastAsia"/>
@@ -32787,11 +32618,6 @@
             <w:tcW w:w="4145" w:type="dxa"/>
           </w:tcPr>
           <w:p>
-            <w:pPr>
-              <w:rPr>
-                <w:rFonts w:hint="eastAsia"/>
-              </w:rPr>
-            </w:pPr>
             <w:r>
               <w:rPr>
                 <w:rFonts w:hint="eastAsia"/>
@@ -32807,11 +32633,6 @@
             <w:tcW w:w="4145" w:type="dxa"/>
           </w:tcPr>
           <w:p>
-            <w:pPr>
-              <w:rPr>
-                <w:rFonts w:hint="eastAsia"/>
-              </w:rPr>
-            </w:pPr>
             <w:r>
               <w:rPr>
                 <w:rFonts w:hint="eastAsia"/>
@@ -32837,11 +32658,6 @@
             <w:tcW w:w="4145" w:type="dxa"/>
           </w:tcPr>
           <w:p>
-            <w:pPr>
-              <w:rPr>
-                <w:rFonts w:hint="eastAsia"/>
-              </w:rPr>
-            </w:pPr>
             <w:r>
               <w:rPr>
                 <w:rFonts w:hint="eastAsia"/>
@@ -32857,11 +32673,6 @@
             <w:tcW w:w="4145" w:type="dxa"/>
           </w:tcPr>
           <w:p>
-            <w:pPr>
-              <w:rPr>
-                <w:rFonts w:hint="eastAsia"/>
-              </w:rPr>
-            </w:pPr>
             <w:r>
               <w:rPr>
                 <w:rFonts w:hint="eastAsia"/>
@@ -32875,11 +32686,6 @@
             <w:tcW w:w="4145" w:type="dxa"/>
           </w:tcPr>
           <w:p>
-            <w:pPr>
-              <w:rPr>
-                <w:rFonts w:hint="eastAsia"/>
-              </w:rPr>
-            </w:pPr>
             <w:r>
               <w:rPr>
                 <w:rFonts w:hint="eastAsia"/>
@@ -32895,22 +32701,11 @@
             <w:tcW w:w="4145" w:type="dxa"/>
           </w:tcPr>
           <w:p>
-            <w:pPr>
+            <w:r>
               <w:rPr>
                 <w:rFonts w:hint="eastAsia"/>
               </w:rPr>
-            </w:pPr>
-            <w:r>
-              <w:rPr>
-                <w:rFonts w:hint="eastAsia"/>
-              </w:rPr>
-              <w:t>针对每一类算法，</w:t>
-            </w:r>
-            <w:r>
-              <w:rPr>
-                <w:rFonts w:hint="eastAsia"/>
-              </w:rPr>
-              <w:t>测试多种回归模型，以比较不同模型在不同算法上的优缺点</w:t>
+              <w:t>针对每一类算法，测试多种回归模型，以比较不同模型在不同算法上的优缺点</w:t>
             </w:r>
           </w:p>
         </w:tc>
@@ -32919,11 +32714,6 @@
             <w:tcW w:w="4145" w:type="dxa"/>
           </w:tcPr>
           <w:p>
-            <w:pPr>
-              <w:rPr>
-                <w:rFonts w:hint="eastAsia"/>
-              </w:rPr>
-            </w:pPr>
             <w:r>
               <w:rPr>
                 <w:rFonts w:hint="eastAsia"/>
@@ -32939,11 +32729,6 @@
             <w:tcW w:w="4145" w:type="dxa"/>
           </w:tcPr>
           <w:p>
-            <w:pPr>
-              <w:rPr>
-                <w:rFonts w:hint="eastAsia"/>
-              </w:rPr>
-            </w:pPr>
             <w:r>
               <w:rPr>
                 <w:rFonts w:hint="eastAsia"/>
@@ -32969,11 +32754,6 @@
             <w:tcW w:w="4145" w:type="dxa"/>
           </w:tcPr>
           <w:p>
-            <w:pPr>
-              <w:rPr>
-                <w:rFonts w:hint="eastAsia"/>
-              </w:rPr>
-            </w:pPr>
             <w:r>
               <w:rPr>
                 <w:rFonts w:hint="eastAsia"/>
@@ -32989,11 +32769,6 @@
             <w:tcW w:w="4145" w:type="dxa"/>
           </w:tcPr>
           <w:p>
-            <w:pPr>
-              <w:rPr>
-                <w:rFonts w:hint="eastAsia"/>
-              </w:rPr>
-            </w:pPr>
             <w:r>
               <w:rPr>
                 <w:rFonts w:hint="eastAsia"/>
@@ -33049,11 +32824,6 @@
             <w:tcW w:w="4145" w:type="dxa"/>
           </w:tcPr>
           <w:p>
-            <w:pPr>
-              <w:rPr>
-                <w:rFonts w:hint="eastAsia"/>
-              </w:rPr>
-            </w:pPr>
             <w:r>
               <w:rPr>
                 <w:rFonts w:hint="eastAsia"/>
@@ -33082,88 +32852,74 @@
         </w:tc>
       </w:tr>
     </w:tbl>
+    <w:p/>
     <w:p>
       <w:pPr>
-        <w:rPr>
-          <w:rFonts w:hint="eastAsia"/>
-        </w:rPr>
+        <w:pStyle w:val="2"/>
       </w:pPr>
+      <w:bookmarkStart w:id="21" w:name="_Toc17554178"/>
+      <w:r>
+        <w:rPr>
+          <w:rFonts w:hint="eastAsia"/>
+        </w:rPr>
+        <w:t>3.2 尚未完成工作</w:t>
+      </w:r>
+      <w:bookmarkEnd w:id="21"/>
+    </w:p>
+    <w:p>
+      <w:pPr>
+        <w:ind w:firstLineChars="100" w:firstLine="240"/>
+      </w:pPr>
+      <w:r>
+        <w:t xml:space="preserve">1) </w:t>
+      </w:r>
+      <w:r>
+        <w:rPr>
+          <w:rFonts w:hint="eastAsia"/>
+        </w:rPr>
+        <w:t>模型的训练上还差神经网络模型没有给出最终实验结果，因为神经网络模型较复杂，涉及参数较多，需进一步找到最佳的参数组合，之后给出结果。</w:t>
+      </w:r>
+    </w:p>
+    <w:p>
+      <w:pPr>
+        <w:ind w:firstLineChars="100" w:firstLine="240"/>
+      </w:pPr>
+      <w:r>
+        <w:t>2</w:t>
+      </w:r>
+      <w:r>
+        <w:rPr>
+          <w:rFonts w:hint="eastAsia"/>
+        </w:rPr>
+        <w:t>）没有一个用于展示的</w:t>
+      </w:r>
+      <w:r>
+        <w:rPr>
+          <w:rFonts w:hint="eastAsia"/>
+        </w:rPr>
+        <w:t>web</w:t>
+      </w:r>
+      <w:r>
+        <w:rPr>
+          <w:rFonts w:hint="eastAsia"/>
+        </w:rPr>
+        <w:t>页面服务，且所做工作涉及的内容分散零散，需最终整合，用于更好的展示</w:t>
+      </w:r>
     </w:p>
     <w:p>
       <w:pPr>
         <w:pStyle w:val="2"/>
       </w:pPr>
-      <w:bookmarkStart w:id="20" w:name="_Toc17554178"/>
-      <w:r>
-        <w:rPr>
-          <w:rFonts w:hint="eastAsia"/>
-        </w:rPr>
-        <w:t>3.2 尚未完成工作</w:t>
-      </w:r>
-      <w:bookmarkEnd w:id="20"/>
+      <w:bookmarkStart w:id="22" w:name="_Toc17554179"/>
+      <w:r>
+        <w:rPr>
+          <w:rFonts w:hint="eastAsia"/>
+        </w:rPr>
+        <w:t>3.3 下一阶段计划</w:t>
+      </w:r>
+      <w:bookmarkEnd w:id="22"/>
     </w:p>
     <w:p>
-      <w:pPr>
-        <w:ind w:firstLineChars="100" w:firstLine="240"/>
-      </w:pPr>
-      <w:r>
-        <w:t xml:space="preserve">1) </w:t>
-      </w:r>
-      <w:r>
-        <w:rPr>
-          <w:rFonts w:hint="eastAsia"/>
-        </w:rPr>
-        <w:t>模型的训练上还差神经网络模型没有给出最终实验结果，因为神经网络模型较复杂，涉及参数较多，需进一步找到最佳的参数组合，之后给出结果。</w:t>
-      </w:r>
-    </w:p>
-    <w:p>
-      <w:pPr>
-        <w:ind w:firstLineChars="100" w:firstLine="240"/>
-        <w:rPr>
-          <w:rFonts w:hint="eastAsia"/>
-        </w:rPr>
-      </w:pPr>
-      <w:r>
-        <w:t>2</w:t>
-      </w:r>
-      <w:r>
-        <w:rPr>
-          <w:rFonts w:hint="eastAsia"/>
-        </w:rPr>
-        <w:t>）没有一个用于展示的</w:t>
-      </w:r>
-      <w:r>
-        <w:rPr>
-          <w:rFonts w:hint="eastAsia"/>
-        </w:rPr>
-        <w:t>web</w:t>
-      </w:r>
-      <w:r>
-        <w:rPr>
-          <w:rFonts w:hint="eastAsia"/>
-        </w:rPr>
-        <w:t>页面服务，且所做工作涉及的内容分散零散，需最终整合，用于更好的展示</w:t>
-      </w:r>
-    </w:p>
-    <w:p>
-      <w:pPr>
-        <w:pStyle w:val="2"/>
-      </w:pPr>
-      <w:bookmarkStart w:id="21" w:name="_Toc17554179"/>
-      <w:r>
-        <w:rPr>
-          <w:rFonts w:hint="eastAsia"/>
-        </w:rPr>
-        <w:t>3.3 下一阶段计划</w:t>
-      </w:r>
-      <w:bookmarkEnd w:id="21"/>
-    </w:p>
-    <w:p>
-      <w:pPr>
-        <w:rPr>
-          <w:rFonts w:hint="eastAsia"/>
-        </w:rPr>
-      </w:pPr>
       <w:r>
         <w:t xml:space="preserve">  </w:t>
       </w:r>
@@ -33173,8 +32929,6 @@
         </w:rPr>
         <w:t>针对已有的实验数据，完善下数据可视化展示；针对没有完成的实验数据，尽快补足数据并进行展示，并进行最终论文的撰写。</w:t>
       </w:r>
-      <w:bookmarkStart w:id="22" w:name="_GoBack"/>
-      <w:bookmarkEnd w:id="22"/>
     </w:p>
     <w:p>
       <w:pPr>
@@ -33219,7 +32973,7 @@
         </w:rPr>
         <w:t xml:space="preserve">] </w:t>
       </w:r>
-      <w:hyperlink r:id="rId25" w:history="1">
+      <w:hyperlink r:id="rId26" w:history="1">
         <w:r>
           <w:rPr>
             <w:rStyle w:val="a8"/>
@@ -33532,7 +33286,7 @@
         </w:rPr>
         <w:t xml:space="preserve">] Google. How search works. </w:t>
       </w:r>
-      <w:hyperlink r:id="rId26" w:history="1">
+      <w:hyperlink r:id="rId27" w:history="1">
         <w:r>
           <w:rPr>
             <w:color w:val="1155CC"/>
@@ -34018,7 +33772,7 @@
         </w:rPr>
         <w:t xml:space="preserve">[9] Apache Software Foundation. Apache Hadoop [EB/OL]. </w:t>
       </w:r>
-      <w:hyperlink r:id="rId27" w:history="1">
+      <w:hyperlink r:id="rId28" w:history="1">
         <w:r>
           <w:rPr>
             <w:rStyle w:val="a8"/>
@@ -34095,7 +33849,7 @@
         </w:rPr>
         <w:t xml:space="preserve">. </w:t>
       </w:r>
-      <w:hyperlink r:id="rId28" w:history="1">
+      <w:hyperlink r:id="rId29" w:history="1">
         <w:r>
           <w:rPr>
             <w:rStyle w:val="a8"/>
@@ -36407,7 +36161,7 @@
 </file>
 
 <file path=customXml/itemProps1.xml><?xml version="1.0" encoding="utf-8"?>
-<ds:datastoreItem xmlns:ds="http://schemas.openxmlformats.org/officeDocument/2006/customXml" ds:itemID="{9557C190-F2FA-174A-BB4D-8589F7E0A975}">
+<ds:datastoreItem xmlns:ds="http://schemas.openxmlformats.org/officeDocument/2006/customXml" ds:itemID="{CB1A2FC2-A1A2-8D4A-9CA1-0475A749D80A}">
   <ds:schemaRefs>
     <ds:schemaRef ds:uri="http://schemas.openxmlformats.org/officeDocument/2006/bibliography"/>
   </ds:schemaRefs>

</xml_diff>